<commit_message>
De Contact pagina met contactformulier gemaakt, ook aanpassingen aan andere pagina's
</commit_message>
<xml_diff>
--- a/Logboek.docx
+++ b/Logboek.docx
@@ -43,10 +43,20 @@
       <w:r>
         <w:t xml:space="preserve"> gemaakt</w:t>
       </w:r>
+    </w:p>
+    <w:p/>
+    <w:p>
+      <w:r>
+        <w:t>24-1-2018</w:t>
+      </w:r>
+    </w:p>
+    <w:p>
+      <w:r>
+        <w:t>Contact pagina gemaakt in het eerste uur, ook het contactformulier</w:t>
+      </w:r>
       <w:bookmarkStart w:id="0" w:name="_GoBack"/>
       <w:bookmarkEnd w:id="0"/>
     </w:p>
-    <w:p/>
     <w:sectPr>
       <w:pgSz w:w="12240" w:h="15840"/>
       <w:pgMar w:top="1440" w:right="1440" w:bottom="1440" w:left="1440" w:header="708" w:footer="708" w:gutter="0"/>

</xml_diff>

<commit_message>
Twee javascript tools toegevoegd
</commit_message>
<xml_diff>
--- a/Logboek.docx
+++ b/Logboek.docx
@@ -53,6 +53,48 @@
     <w:p>
       <w:r>
         <w:t>Contact pagina gemaakt in het eerste uur, ook het contactformulier</w:t>
+      </w:r>
+    </w:p>
+    <w:p/>
+    <w:p>
+      <w:r>
+        <w:t>31-1-2018</w:t>
+      </w:r>
+      <w:r>
+        <w:br/>
+        <w:t xml:space="preserve">alle pagina’s </w:t>
+      </w:r>
+      <w:proofErr w:type="spellStart"/>
+      <w:r>
+        <w:t>responiseve</w:t>
+      </w:r>
+      <w:proofErr w:type="spellEnd"/>
+      <w:r>
+        <w:t xml:space="preserve"> gemaakt ook ervoor gezorgd dat elke pagina klaar is voor </w:t>
+      </w:r>
+      <w:proofErr w:type="spellStart"/>
+      <w:r>
+        <w:t>voor</w:t>
+      </w:r>
+      <w:proofErr w:type="spellEnd"/>
+      <w:r>
+        <w:t xml:space="preserve"> </w:t>
+      </w:r>
+      <w:proofErr w:type="spellStart"/>
+      <w:r>
+        <w:t>niv</w:t>
+      </w:r>
+      <w:proofErr w:type="spellEnd"/>
+      <w:r>
+        <w:t xml:space="preserve"> 1, (alleen nog </w:t>
+      </w:r>
+      <w:proofErr w:type="spellStart"/>
+      <w:r>
+        <w:t>js</w:t>
+      </w:r>
+      <w:proofErr w:type="spellEnd"/>
+      <w:r>
+        <w:t xml:space="preserve"> functies)</w:t>
       </w:r>
       <w:bookmarkStart w:id="0" w:name="_GoBack"/>
       <w:bookmarkEnd w:id="0"/>

</xml_diff>